<commit_message>
Updated Product Specification Report
</commit_message>
<xml_diff>
--- a/documentation/TQS-Product-Specification-Report.docx
+++ b/documentation/TQS-Product-Specification-Report.docx
@@ -827,13 +827,19 @@
       <w:r>
         <w:t xml:space="preserve">The deliveries </w:t>
       </w:r>
+      <w:r>
+        <w:t xml:space="preserve">platform </w:t>
+      </w:r>
+      <w:r>
+        <w:t xml:space="preserve">includes the </w:t>
+      </w:r>
       <w:proofErr w:type="gramStart"/>
       <w:r>
-        <w:t>platform:</w:t>
+        <w:t>riders</w:t>
       </w:r>
       <w:proofErr w:type="gramEnd"/>
       <w:r>
-        <w:t xml:space="preserve"> includes the riders operations and management and should be reusable in different contexts.</w:t>
+        <w:t xml:space="preserve"> operations and management and should be reusable in different contexts.</w:t>
       </w:r>
     </w:p>
     <w:p>
@@ -872,7 +878,19 @@
       </w:r>
       <w:proofErr w:type="spellEnd"/>
       <w:r>
-        <w:t xml:space="preserve"> application which will be a good option for anyone that wants to deliver some product(s) to another person in his region.</w:t>
+        <w:t xml:space="preserve"> application which will be </w:t>
+      </w:r>
+      <w:r>
+        <w:t>the correct</w:t>
+      </w:r>
+      <w:r>
+        <w:t xml:space="preserve"> </w:t>
+      </w:r>
+      <w:r>
+        <w:t>choice</w:t>
+      </w:r>
+      <w:r>
+        <w:t xml:space="preserve"> for anyone that wants to deliver some product(s) to another person in his region.</w:t>
       </w:r>
     </w:p>
     <w:p>
@@ -891,10 +909,53 @@
     </w:p>
     <w:p>
       <w:pPr>
-        <w:ind w:firstLine="567"/>
-      </w:pPr>
-      <w:r>
-        <w:t> &lt;explain the known limitations/unimplemented (but planned) features&gt;</w:t>
+        <w:pStyle w:val="PargrafodaLista"/>
+        <w:ind w:left="432" w:firstLine="419"/>
+        <w:jc w:val="both"/>
+      </w:pPr>
+      <w:r>
+        <w:t xml:space="preserve">Due to the lack of </w:t>
+      </w:r>
+      <w:proofErr w:type="gramStart"/>
+      <w:r>
+        <w:t>time</w:t>
+      </w:r>
+      <w:proofErr w:type="gramEnd"/>
+      <w:r>
+        <w:t xml:space="preserve"> we had and since the main goal of the course was not towards the functionalities developed, we have not implemented some aspects that would add an extra value to the application</w:t>
+      </w:r>
+      <w:r>
+        <w:t>.</w:t>
+      </w:r>
+      <w:r>
+        <w:t xml:space="preserve"> For example:</w:t>
+      </w:r>
+    </w:p>
+    <w:p/>
+    <w:p>
+      <w:pPr>
+        <w:pStyle w:val="PargrafodaLista"/>
+        <w:numPr>
+          <w:ilvl w:val="0"/>
+          <w:numId w:val="16"/>
+        </w:numPr>
+        <w:ind w:left="851" w:hanging="284"/>
+      </w:pPr>
+      <w:r>
+        <w:t>Mobile application</w:t>
+      </w:r>
+    </w:p>
+    <w:p>
+      <w:pPr>
+        <w:pStyle w:val="PargrafodaLista"/>
+        <w:numPr>
+          <w:ilvl w:val="0"/>
+          <w:numId w:val="16"/>
+        </w:numPr>
+        <w:ind w:left="851" w:hanging="284"/>
+      </w:pPr>
+      <w:r>
+        <w:t>Tracking of rider location in real time</w:t>
       </w:r>
     </w:p>
     <w:p>
@@ -948,21 +1009,23 @@
       <w:r>
         <w:t xml:space="preserve"> is an application designed for everyone that needs to deliver items to a friend, </w:t>
       </w:r>
-      <w:proofErr w:type="gramStart"/>
-      <w:r>
-        <w:t>colleague</w:t>
-      </w:r>
-      <w:proofErr w:type="gramEnd"/>
+      <w:r>
+        <w:t>colleague,</w:t>
+      </w:r>
       <w:r>
         <w:t xml:space="preserve"> or anyone else. Sometimes we have products that we want to loan to a </w:t>
       </w:r>
-      <w:proofErr w:type="gramStart"/>
-      <w:r>
-        <w:t>friend</w:t>
-      </w:r>
-      <w:proofErr w:type="gramEnd"/>
-      <w:r>
-        <w:t xml:space="preserve"> or we do trades online and we need a way to deliver the product to the buyer. Situations like these are covered by our app, which provides an easy, </w:t>
+      <w:r>
+        <w:t>friend,</w:t>
+      </w:r>
+      <w:r>
+        <w:t xml:space="preserve"> or we do trades </w:t>
+      </w:r>
+      <w:r>
+        <w:t>online,</w:t>
+      </w:r>
+      <w:r>
+        <w:t xml:space="preserve"> and we need a way to deliver the product to the buyer. Situations like these are covered by our app, which provides an easy, </w:t>
       </w:r>
       <w:proofErr w:type="gramStart"/>
       <w:r>
@@ -1049,21 +1112,38 @@
         <w:ind w:firstLine="850"/>
         <w:jc w:val="both"/>
       </w:pPr>
+    </w:p>
+    <w:p>
+      <w:pPr>
+        <w:pBdr>
+          <w:top w:val="nil"/>
+          <w:left w:val="nil"/>
+          <w:bottom w:val="nil"/>
+          <w:right w:val="nil"/>
+          <w:between w:val="nil"/>
+        </w:pBdr>
+        <w:ind w:left="0"/>
+        <w:jc w:val="center"/>
+        <w:rPr>
+          <w:sz w:val="26"/>
+          <w:szCs w:val="26"/>
+        </w:rPr>
+      </w:pPr>
       <w:r>
         <w:rPr>
           <w:noProof/>
         </w:rPr>
         <w:drawing>
-          <wp:anchor distT="114300" distB="114300" distL="114300" distR="114300" simplePos="0" relativeHeight="251658240" behindDoc="0" locked="0" layoutInCell="1" hidden="0" allowOverlap="1">
+          <wp:anchor distT="114300" distB="114300" distL="114300" distR="114300" simplePos="0" relativeHeight="251658240" behindDoc="0" locked="0" layoutInCell="1" hidden="0" allowOverlap="1" wp14:editId="39C85641">
             <wp:simplePos x="0" y="0"/>
             <wp:positionH relativeFrom="column">
-              <wp:posOffset>200025</wp:posOffset>
+              <wp:posOffset>198755</wp:posOffset>
             </wp:positionH>
             <wp:positionV relativeFrom="paragraph">
-              <wp:posOffset>266700</wp:posOffset>
+              <wp:posOffset>267970</wp:posOffset>
             </wp:positionV>
-            <wp:extent cx="5957895" cy="4373447"/>
-            <wp:effectExtent l="0" t="0" r="0" b="0"/>
+            <wp:extent cx="5387340" cy="3825240"/>
+            <wp:effectExtent l="0" t="0" r="3810" b="3810"/>
             <wp:wrapSquare wrapText="bothSides" distT="114300" distB="114300" distL="114300" distR="114300"/>
             <wp:docPr id="7" name="image2.png"/>
             <wp:cNvGraphicFramePr/>
@@ -1084,7 +1164,7 @@
                   <pic:spPr>
                     <a:xfrm>
                       <a:off x="0" y="0"/>
-                      <a:ext cx="5957895" cy="4373447"/>
+                      <a:ext cx="5387340" cy="3825240"/>
                     </a:xfrm>
                     <a:prstGeom prst="rect">
                       <a:avLst/>
@@ -1094,26 +1174,15 @@
                 </pic:pic>
               </a:graphicData>
             </a:graphic>
+            <wp14:sizeRelH relativeFrom="margin">
+              <wp14:pctWidth>0</wp14:pctWidth>
+            </wp14:sizeRelH>
+            <wp14:sizeRelV relativeFrom="margin">
+              <wp14:pctHeight>0</wp14:pctHeight>
+            </wp14:sizeRelV>
           </wp:anchor>
         </w:drawing>
       </w:r>
-    </w:p>
-    <w:p>
-      <w:pPr>
-        <w:pBdr>
-          <w:top w:val="nil"/>
-          <w:left w:val="nil"/>
-          <w:bottom w:val="nil"/>
-          <w:right w:val="nil"/>
-          <w:between w:val="nil"/>
-        </w:pBdr>
-        <w:ind w:left="0"/>
-        <w:jc w:val="both"/>
-        <w:rPr>
-          <w:sz w:val="26"/>
-          <w:szCs w:val="26"/>
-        </w:rPr>
-      </w:pPr>
     </w:p>
     <w:p>
       <w:pPr>
@@ -1416,13 +1485,35 @@
                         <w:rPr>
                           <w:color w:val="000000"/>
                         </w:rPr>
-                        <w:t>Rui is a young man of twenty-four years, born in Ílhavo, in the region of Aveiro. He completed his degree two months ago in the area of Computer Engineering at the University of Minho. In addition to work, Renato practices futsal and likes to take his girl</w:t>
+                        <w:t xml:space="preserve">Rui is a young man of twenty-four years, born in </w:t>
                       </w:r>
+                      <w:proofErr w:type="spellStart"/>
                       <w:r>
                         <w:rPr>
                           <w:color w:val="000000"/>
                         </w:rPr>
-                        <w:t>friend to a movie night.</w:t>
+                        <w:t>Ílhavo</w:t>
+                      </w:r>
+                      <w:proofErr w:type="spellEnd"/>
+                      <w:r>
+                        <w:rPr>
+                          <w:color w:val="000000"/>
+                        </w:rPr>
+                        <w:t xml:space="preserve">, in the region of Aveiro. He completed his degree two months ago </w:t>
+                      </w:r>
+                      <w:proofErr w:type="gramStart"/>
+                      <w:r>
+                        <w:rPr>
+                          <w:color w:val="000000"/>
+                        </w:rPr>
+                        <w:t>in the area of</w:t>
+                      </w:r>
+                      <w:proofErr w:type="gramEnd"/>
+                      <w:r>
+                        <w:rPr>
+                          <w:color w:val="000000"/>
+                        </w:rPr>
+                        <w:t xml:space="preserve"> Computer Engineering at the University of Minho. In addition to work, Renato practices futsal and likes to take his girlfriend to a movie night.</w:t>
                       </w:r>
                     </w:p>
                     <w:p>
@@ -1792,7 +1883,21 @@
                         <w:rPr>
                           <w:color w:val="000000"/>
                         </w:rPr>
-                        <w:t>Sofia is a fifty-six-year-old woman who lives in Lisbon and belongs to the safeDeliveries project management team. At the end of a long day at work, Sofia likes to walk her cat and loves to solve a good sudoku.</w:t>
+                        <w:t xml:space="preserve">Sofia is a fifty-six-year-old woman who lives in Lisbon and belongs to the </w:t>
+                      </w:r>
+                      <w:proofErr w:type="spellStart"/>
+                      <w:r>
+                        <w:rPr>
+                          <w:color w:val="000000"/>
+                        </w:rPr>
+                        <w:t>safeDeliveries</w:t>
+                      </w:r>
+                      <w:proofErr w:type="spellEnd"/>
+                      <w:r>
+                        <w:rPr>
+                          <w:color w:val="000000"/>
+                        </w:rPr>
+                        <w:t xml:space="preserve"> project management team. At the end of a long day at work, Sofia likes to walk her cat and loves to solve a good sudoku.</w:t>
                       </w:r>
                     </w:p>
                     <w:p>
@@ -1812,13 +1917,21 @@
                         <w:rPr>
                           <w:color w:val="000000"/>
                         </w:rPr>
-                        <w:t>Motivation: Sofia, who represents the admini</w:t>
+                        <w:t xml:space="preserve">Motivation: Sofia, who represents the administrators, wants to consult detailed information on the number of requests that were made through our application today, </w:t>
                       </w:r>
+                      <w:proofErr w:type="gramStart"/>
                       <w:r>
                         <w:rPr>
                           <w:color w:val="000000"/>
                         </w:rPr>
-                        <w:t>strators, wants to consult detailed information on the number of requests that were made through our application today, in order to obtain a better analysis of the evolution of the application.</w:t>
+                        <w:t>in order to</w:t>
+                      </w:r>
+                      <w:proofErr w:type="gramEnd"/>
+                      <w:r>
+                        <w:rPr>
+                          <w:color w:val="000000"/>
+                        </w:rPr>
+                        <w:t xml:space="preserve"> obtain a better analysis of the evolution of the application.</w:t>
                       </w:r>
                     </w:p>
                     <w:p>
@@ -2159,13 +2272,7 @@
                         <w:rPr>
                           <w:color w:val="000000"/>
                         </w:rPr>
-                        <w:t>Fátima is a young woman of twenty-seven years old</w:t>
-                      </w:r>
-                      <w:r>
-                        <w:rPr>
-                          <w:color w:val="000000"/>
-                        </w:rPr>
-                        <w:t>, inhabitant of the city of Braga and works in a supermarket near her home. Graduated in social communication, Fátima is still looking for a job in her field. Fátima likes to read and write long novels in her spare time.</w:t>
+                        <w:t>Fátima is a young woman of twenty-seven years old, inhabitant of the city of Braga and works in a supermarket near her home. Graduated in social communication, Fátima is still looking for a job in her field. Fátima likes to read and write long novels in her spare time.</w:t>
                       </w:r>
                     </w:p>
                     <w:p>
@@ -2185,19 +2292,21 @@
                         <w:rPr>
                           <w:color w:val="000000"/>
                         </w:rPr>
-                        <w:t>Motivation: Fátima, who represents</w:t>
+                        <w:t xml:space="preserve">Motivation: Fátima, who represents the customers, intends to use our application </w:t>
                       </w:r>
+                      <w:proofErr w:type="gramStart"/>
                       <w:r>
                         <w:rPr>
                           <w:color w:val="000000"/>
                         </w:rPr>
-                        <w:t xml:space="preserve"> the customers, intends to use our application in order to be able to deliver products to people without having to make the trips themselves. Even today, she plans to hand over a necklace to a friend as a loan, as they are both preparing to have a festive </w:t>
+                        <w:t>in order to</w:t>
                       </w:r>
+                      <w:proofErr w:type="gramEnd"/>
                       <w:r>
                         <w:rPr>
                           <w:color w:val="000000"/>
                         </w:rPr>
-                        <w:t>night.</w:t>
+                        <w:t xml:space="preserve"> be able to deliver products to people without having to make the trips themselves. Even today, she plans to hand over a necklace to a friend as a loan, as they are both preparing to have a festive night.</w:t>
                       </w:r>
                     </w:p>
                   </w:txbxContent>
@@ -2285,6 +2394,7 @@
         <w:spacing w:before="240" w:after="240"/>
         <w:ind w:left="432"/>
         <w:contextualSpacing w:val="0"/>
+        <w:jc w:val="both"/>
         <w:rPr>
           <w:rFonts w:eastAsiaTheme="minorEastAsia" w:cstheme="minorBidi"/>
           <w:color w:val="000000" w:themeColor="text1"/>
@@ -2356,6 +2466,7 @@
       <w:pPr>
         <w:spacing w:before="240" w:after="240"/>
         <w:ind w:left="0" w:firstLine="426"/>
+        <w:jc w:val="both"/>
         <w:rPr>
           <w:rFonts w:eastAsia="Arial" w:cs="Noto Sans"/>
           <w:color w:val="000000" w:themeColor="text1"/>
@@ -2543,6 +2654,7 @@
       <w:pPr>
         <w:spacing w:before="240" w:after="240"/>
         <w:ind w:left="0" w:firstLine="426"/>
+        <w:jc w:val="both"/>
         <w:rPr>
           <w:rFonts w:eastAsia="Arial" w:cs="Noto Sans"/>
           <w:color w:val="000000" w:themeColor="text1"/>
@@ -2554,6 +2666,7 @@
       <w:pPr>
         <w:spacing w:before="240" w:after="240"/>
         <w:ind w:left="0" w:firstLine="426"/>
+        <w:jc w:val="both"/>
         <w:rPr>
           <w:rFonts w:eastAsiaTheme="minorEastAsia" w:cstheme="minorBidi"/>
           <w:color w:val="000000" w:themeColor="text1"/>
@@ -2595,6 +2708,7 @@
       <w:pPr>
         <w:spacing w:before="240" w:after="240"/>
         <w:ind w:left="0" w:firstLine="426"/>
+        <w:jc w:val="both"/>
         <w:rPr>
           <w:rFonts w:eastAsia="Arial" w:cs="Noto Sans"/>
           <w:color w:val="000000" w:themeColor="text1"/>
@@ -2728,6 +2842,7 @@
       <w:pPr>
         <w:spacing w:before="240" w:after="240"/>
         <w:ind w:left="0" w:firstLine="426"/>
+        <w:jc w:val="both"/>
         <w:rPr>
           <w:color w:val="000000" w:themeColor="text1"/>
           <w:lang w:val="en-GB"/>
@@ -2738,6 +2853,7 @@
       <w:pPr>
         <w:spacing w:before="240" w:after="240"/>
         <w:ind w:left="0" w:firstLine="426"/>
+        <w:jc w:val="both"/>
         <w:rPr>
           <w:rFonts w:eastAsiaTheme="minorEastAsia" w:cstheme="minorBidi"/>
           <w:color w:val="000000" w:themeColor="text1"/>
@@ -2779,6 +2895,7 @@
       <w:pPr>
         <w:spacing w:before="240" w:after="240"/>
         <w:ind w:left="0" w:firstLine="426"/>
+        <w:jc w:val="both"/>
         <w:rPr>
           <w:color w:val="000000" w:themeColor="text1"/>
           <w:lang w:val="en-GB"/>
@@ -3547,13 +3664,17 @@
         <w:jc w:val="both"/>
       </w:pPr>
       <w:r>
-        <w:t xml:space="preserve">We also have the Rider entity, which is intended to store information about the riders who will have to deliver orders made by normal users. In addition to storing the same information as in the User table, it is necessary to store the vehicles that each Rider has, and for that, a relation 1 to N is made for the Vehicles entity that has an ID, the brand and model of the vehicle, the maximum weight </w:t>
-      </w:r>
-      <w:proofErr w:type="gramStart"/>
-      <w:r>
-        <w:t>capacity</w:t>
-      </w:r>
-      <w:proofErr w:type="gramEnd"/>
+        <w:t>We also have the Rider entity, which is intended to store information about the riders who will have to deliver orders made by normal users. In addition to storing the same information as in the User table, it is necessary to store the vehicles that each Rider has, and for that, a relation 1 to N is made for the Vehicles entity that has an ID,</w:t>
+      </w:r>
+      <w:r>
+        <w:t xml:space="preserve"> a registration,</w:t>
+      </w:r>
+      <w:r>
+        <w:t xml:space="preserve"> the brand and model of the vehicle, the maximum weight </w:t>
+      </w:r>
+      <w:r>
+        <w:t>capacity,</w:t>
+      </w:r>
       <w:r>
         <w:t xml:space="preserve"> and a category to know what type of vehicle it is. </w:t>
       </w:r>
@@ -3656,52 +3777,29 @@
           <w:right w:val="nil"/>
           <w:between w:val="nil"/>
         </w:pBdr>
-        <w:ind w:firstLine="567"/>
-      </w:pPr>
-    </w:p>
-    <w:p>
-      <w:pPr>
-        <w:pBdr>
-          <w:top w:val="nil"/>
-          <w:left w:val="nil"/>
-          <w:bottom w:val="nil"/>
-          <w:right w:val="nil"/>
-          <w:between w:val="nil"/>
-        </w:pBdr>
-        <w:ind w:firstLine="567"/>
+        <w:ind w:hanging="567"/>
+        <w:jc w:val="center"/>
       </w:pPr>
       <w:r>
         <w:rPr>
           <w:noProof/>
         </w:rPr>
         <w:drawing>
-          <wp:anchor distT="0" distB="0" distL="114300" distR="114300" simplePos="0" relativeHeight="251668480" behindDoc="1" locked="0" layoutInCell="1" allowOverlap="1" wp14:editId="6F7DAFF8">
-            <wp:simplePos x="0" y="0"/>
-            <wp:positionH relativeFrom="margin">
-              <wp:align>right</wp:align>
-            </wp:positionH>
-            <wp:positionV relativeFrom="paragraph">
-              <wp:posOffset>213995</wp:posOffset>
-            </wp:positionV>
-            <wp:extent cx="6118860" cy="3459480"/>
-            <wp:effectExtent l="0" t="0" r="0" b="7620"/>
-            <wp:wrapTight wrapText="bothSides">
-              <wp:wrapPolygon edited="0">
-                <wp:start x="0" y="0"/>
-                <wp:lineTo x="0" y="21529"/>
-                <wp:lineTo x="21519" y="21529"/>
-                <wp:lineTo x="21519" y="0"/>
-                <wp:lineTo x="0" y="0"/>
-              </wp:wrapPolygon>
-            </wp:wrapTight>
-            <wp:docPr id="10" name="image3.png"/>
-            <wp:cNvGraphicFramePr/>
+          <wp:inline distT="0" distB="0" distL="0" distR="0" wp14:anchorId="5ACE222B" wp14:editId="58AAECD6">
+            <wp:extent cx="6120130" cy="4201160"/>
+            <wp:effectExtent l="0" t="0" r="0" b="8890"/>
+            <wp:docPr id="18" name="Imagem 18" descr="Uma imagem com texto, interior, branco&#10;&#10;Descrição gerada automaticamente"/>
+            <wp:cNvGraphicFramePr>
+              <a:graphicFrameLocks xmlns:a="http://schemas.openxmlformats.org/drawingml/2006/main" noChangeAspect="1"/>
+            </wp:cNvGraphicFramePr>
             <a:graphic xmlns:a="http://schemas.openxmlformats.org/drawingml/2006/main">
               <a:graphicData uri="http://schemas.openxmlformats.org/drawingml/2006/picture">
                 <pic:pic xmlns:pic="http://schemas.openxmlformats.org/drawingml/2006/picture">
                   <pic:nvPicPr>
-                    <pic:cNvPr id="0" name="image3.png"/>
-                    <pic:cNvPicPr preferRelativeResize="0"/>
+                    <pic:cNvPr id="18" name="Imagem 18" descr="Uma imagem com texto, interior, branco&#10;&#10;Descrição gerada automaticamente"/>
+                    <pic:cNvPicPr>
+                      <a:picLocks noChangeAspect="1" noChangeArrowheads="1"/>
+                    </pic:cNvPicPr>
                   </pic:nvPicPr>
                   <pic:blipFill>
                     <a:blip r:embed="rId10">
@@ -3716,26 +3814,23 @@
                       <a:fillRect/>
                     </a:stretch>
                   </pic:blipFill>
-                  <pic:spPr>
+                  <pic:spPr bwMode="auto">
                     <a:xfrm>
                       <a:off x="0" y="0"/>
-                      <a:ext cx="6118860" cy="3459480"/>
+                      <a:ext cx="6120130" cy="4201160"/>
                     </a:xfrm>
                     <a:prstGeom prst="rect">
                       <a:avLst/>
                     </a:prstGeom>
-                    <a:ln/>
+                    <a:noFill/>
+                    <a:ln>
+                      <a:noFill/>
+                    </a:ln>
                   </pic:spPr>
                 </pic:pic>
               </a:graphicData>
             </a:graphic>
-            <wp14:sizeRelH relativeFrom="margin">
-              <wp14:pctWidth>0</wp14:pctWidth>
-            </wp14:sizeRelH>
-            <wp14:sizeRelV relativeFrom="margin">
-              <wp14:pctHeight>0</wp14:pctHeight>
-            </wp14:sizeRelV>
-          </wp:anchor>
+          </wp:inline>
         </w:drawing>
       </w:r>
     </w:p>
@@ -3789,6 +3884,18 @@
     </w:p>
     <w:p>
       <w:pPr>
+        <w:pBdr>
+          <w:top w:val="nil"/>
+          <w:left w:val="nil"/>
+          <w:bottom w:val="nil"/>
+          <w:right w:val="nil"/>
+          <w:between w:val="nil"/>
+        </w:pBdr>
+        <w:ind w:firstLine="567"/>
+      </w:pPr>
+    </w:p>
+    <w:p>
+      <w:pPr>
         <w:pStyle w:val="Ttulo1"/>
         <w:numPr>
           <w:ilvl w:val="0"/>
@@ -3845,11 +3952,9 @@
       <w:r>
         <w:t xml:space="preserve">The delivery application must be generic, it must support several order applications </w:t>
       </w:r>
-      <w:proofErr w:type="gramStart"/>
-      <w:r>
-        <w:t>simultaneously;</w:t>
-      </w:r>
-      <w:proofErr w:type="gramEnd"/>
+      <w:r>
+        <w:t>simultaneously.</w:t>
+      </w:r>
     </w:p>
     <w:p>
       <w:pPr>
@@ -3861,11 +3966,9 @@
       <w:r>
         <w:t xml:space="preserve">Both applications must process the information received and store it to guarantee data </w:t>
       </w:r>
-      <w:proofErr w:type="gramStart"/>
-      <w:r>
-        <w:t>persistence;</w:t>
-      </w:r>
-      <w:proofErr w:type="gramEnd"/>
+      <w:r>
+        <w:t>persistence.</w:t>
+      </w:r>
     </w:p>
     <w:p>
       <w:pPr>
@@ -3877,11 +3980,9 @@
       <w:r>
         <w:t xml:space="preserve">The two applications must have web interfaces, to which they must expose the data and allow to perform the operations destined for each application in a simple </w:t>
       </w:r>
-      <w:proofErr w:type="gramStart"/>
-      <w:r>
-        <w:t>way;</w:t>
-      </w:r>
-      <w:proofErr w:type="gramEnd"/>
+      <w:r>
+        <w:t>way.</w:t>
+      </w:r>
     </w:p>
     <w:p>
       <w:pPr>
@@ -3893,11 +3994,9 @@
       <w:r>
         <w:t xml:space="preserve">Both applications must have an API that provides data and that allows saving and updating </w:t>
       </w:r>
-      <w:proofErr w:type="gramStart"/>
-      <w:r>
-        <w:t>data;</w:t>
-      </w:r>
-      <w:proofErr w:type="gramEnd"/>
+      <w:r>
+        <w:t>data.</w:t>
+      </w:r>
     </w:p>
     <w:p>
       <w:pPr>
@@ -4213,155 +4312,168 @@
     </w:p>
     <w:p>
       <w:pPr>
-        <w:pBdr>
-          <w:top w:val="nil"/>
-          <w:left w:val="nil"/>
-          <w:bottom w:val="nil"/>
-          <w:right w:val="nil"/>
-          <w:between w:val="nil"/>
-        </w:pBdr>
         <w:ind w:firstLine="567"/>
-        <w:rPr>
-          <w:lang w:val="pt-PT"/>
-        </w:rPr>
-      </w:pPr>
-      <w:r>
-        <w:rPr>
-          <w:lang w:val="pt-PT"/>
-        </w:rPr>
-        <w:t xml:space="preserve">[Explicar a organização da API. Os </w:t>
-      </w:r>
-      <w:proofErr w:type="gramStart"/>
-      <w:r>
-        <w:rPr>
-          <w:lang w:val="pt-PT"/>
-        </w:rPr>
-        <w:t>detalhes</w:t>
-      </w:r>
-      <w:proofErr w:type="gramEnd"/>
-      <w:r>
-        <w:rPr>
-          <w:lang w:val="pt-PT"/>
-        </w:rPr>
-        <w:t xml:space="preserve"> detalhes/documentação dos métodos devem ficar numa solução </w:t>
-      </w:r>
+      </w:pPr>
+      <w:r>
+        <w:t xml:space="preserve">Both of our applications have a REST API. We have configured swagger in both servers </w:t>
+      </w:r>
+      <w:r>
+        <w:t>to</w:t>
+      </w:r>
+      <w:r>
+        <w:t xml:space="preserve"> get a documentation regarding our API’s.</w:t>
+      </w:r>
+    </w:p>
+    <w:p>
+      <w:pPr>
+        <w:ind w:firstLine="567"/>
+      </w:pPr>
+      <w:r>
+        <w:t xml:space="preserve">The API of Rider’s Application </w:t>
+      </w:r>
+      <w:r>
+        <w:t>has the following structure:</w:t>
+      </w:r>
+    </w:p>
+    <w:p>
+      <w:pPr>
+        <w:pStyle w:val="PargrafodaLista"/>
+        <w:numPr>
+          <w:ilvl w:val="0"/>
+          <w:numId w:val="14"/>
+        </w:numPr>
+      </w:pPr>
       <w:proofErr w:type="spellStart"/>
       <w:r>
-        <w:rPr>
-          <w:i/>
-          <w:lang w:val="pt-PT"/>
-        </w:rPr>
-        <w:t>hosted</w:t>
+        <w:t>AuthController</w:t>
       </w:r>
       <w:proofErr w:type="spellEnd"/>
       <w:r>
-        <w:rPr>
-          <w:lang w:val="pt-PT"/>
-        </w:rPr>
-        <w:t xml:space="preserve"> de documentação de </w:t>
-      </w:r>
+        <w:t xml:space="preserve"> – Register and Login operation endpoints</w:t>
+      </w:r>
+    </w:p>
+    <w:p>
+      <w:pPr>
+        <w:pStyle w:val="PargrafodaLista"/>
+        <w:numPr>
+          <w:ilvl w:val="0"/>
+          <w:numId w:val="14"/>
+        </w:numPr>
+      </w:pPr>
+      <w:r>
+        <w:t>Notification Controller – Controller with the endpoints required to handle operations towards rider’s notification. Notification are the requests that rider receives for a new work. He can accept or refuse.</w:t>
+      </w:r>
+    </w:p>
+    <w:p>
+      <w:pPr>
+        <w:pStyle w:val="PargrafodaLista"/>
+        <w:numPr>
+          <w:ilvl w:val="0"/>
+          <w:numId w:val="14"/>
+        </w:numPr>
+      </w:pPr>
       <w:proofErr w:type="spellStart"/>
       <w:r>
-        <w:rPr>
-          <w:lang w:val="pt-PT"/>
-        </w:rPr>
-        <w:t>APIs</w:t>
+        <w:t>OrderController</w:t>
       </w:r>
       <w:proofErr w:type="spellEnd"/>
       <w:r>
-        <w:rPr>
-          <w:lang w:val="pt-PT"/>
-        </w:rPr>
-        <w:t xml:space="preserve">, como o </w:t>
-      </w:r>
-      <w:hyperlink r:id="rId13">
-        <w:r>
-          <w:rPr>
-            <w:color w:val="1155CC"/>
-            <w:u w:val="single"/>
-            <w:lang w:val="pt-PT"/>
-          </w:rPr>
-          <w:t>Swagger</w:t>
-        </w:r>
-      </w:hyperlink>
-      <w:r>
-        <w:rPr>
-          <w:lang w:val="pt-PT"/>
-        </w:rPr>
-        <w:t xml:space="preserve">, ou </w:t>
-      </w:r>
-      <w:hyperlink r:id="rId14">
-        <w:r>
-          <w:rPr>
-            <w:rFonts w:ascii="Lato" w:eastAsia="Lato" w:hAnsi="Lato" w:cs="Lato"/>
-            <w:color w:val="1155CC"/>
-            <w:u w:val="single"/>
-            <w:lang w:val="pt-PT"/>
-          </w:rPr>
-          <w:t>https://apiary.io/</w:t>
-        </w:r>
-      </w:hyperlink>
-      <w:r>
-        <w:rPr>
-          <w:rFonts w:ascii="Lato" w:eastAsia="Lato" w:hAnsi="Lato" w:cs="Lato"/>
-          <w:lang w:val="pt-PT"/>
-        </w:rPr>
-        <w:t xml:space="preserve"> ]</w:t>
+        <w:t xml:space="preserve"> - </w:t>
+      </w:r>
+      <w:r>
+        <w:t xml:space="preserve">Controller with the endpoints required to handle operations towards </w:t>
+      </w:r>
+      <w:r>
+        <w:t>orders entity</w:t>
+      </w:r>
+      <w:r>
+        <w:t>.</w:t>
+      </w:r>
+      <w:r>
+        <w:t xml:space="preserve"> Orders are created in the client’s application.</w:t>
+      </w:r>
+    </w:p>
+    <w:p>
+      <w:pPr>
+        <w:pStyle w:val="PargrafodaLista"/>
+        <w:numPr>
+          <w:ilvl w:val="0"/>
+          <w:numId w:val="14"/>
+        </w:numPr>
+      </w:pPr>
+      <w:proofErr w:type="spellStart"/>
+      <w:r>
+        <w:t>RiderController</w:t>
+      </w:r>
+      <w:proofErr w:type="spellEnd"/>
+      <w:r>
+        <w:t xml:space="preserve"> – Controller used to find and update riders. Statistics regarding the rider entity that are displayed in the admin side are exposed here too.</w:t>
+      </w:r>
+    </w:p>
+    <w:p>
+      <w:pPr>
+        <w:pStyle w:val="PargrafodaLista"/>
+        <w:numPr>
+          <w:ilvl w:val="0"/>
+          <w:numId w:val="14"/>
+        </w:numPr>
+      </w:pPr>
+      <w:proofErr w:type="spellStart"/>
+      <w:r>
+        <w:t>VehicleControler</w:t>
+      </w:r>
+      <w:proofErr w:type="spellEnd"/>
+      <w:r>
+        <w:t xml:space="preserve"> – Allow riders to update their vehicles’ list.</w:t>
       </w:r>
     </w:p>
     <w:p>
       <w:pPr>
         <w:ind w:firstLine="567"/>
       </w:pPr>
-      <w:r>
-        <w:t>&lt;what services/resources can a developer obtain from your REST-API?&gt;</w:t>
-      </w:r>
     </w:p>
     <w:p>
       <w:pPr>
         <w:ind w:firstLine="567"/>
       </w:pPr>
       <w:r>
-        <w:t>&lt;document the support endpoints&gt;</w:t>
-      </w:r>
-    </w:p>
-    <w:p>
-      <w:pPr>
-        <w:ind w:firstLine="567"/>
-      </w:pPr>
-      <w:r>
-        <w:rPr>
-          <w:noProof/>
-        </w:rPr>
+        <w:lastRenderedPageBreak/>
         <w:drawing>
-          <wp:inline distT="0" distB="0" distL="0" distR="0">
-            <wp:extent cx="6120130" cy="1510030"/>
+          <wp:inline distT="0" distB="0" distL="0" distR="0" wp14:anchorId="39435AD2" wp14:editId="7B2A21FA">
+            <wp:extent cx="4998720" cy="2047679"/>
             <wp:effectExtent l="0" t="0" r="0" b="0"/>
-            <wp:docPr id="9" name="image5.png"/>
-            <wp:cNvGraphicFramePr/>
+            <wp:docPr id="11" name="Imagem 11" descr="Uma imagem com texto&#10;&#10;Descrição gerada automaticamente"/>
+            <wp:cNvGraphicFramePr>
+              <a:graphicFrameLocks xmlns:a="http://schemas.openxmlformats.org/drawingml/2006/main" noChangeAspect="1"/>
+            </wp:cNvGraphicFramePr>
             <a:graphic xmlns:a="http://schemas.openxmlformats.org/drawingml/2006/main">
               <a:graphicData uri="http://schemas.openxmlformats.org/drawingml/2006/picture">
                 <pic:pic xmlns:pic="http://schemas.openxmlformats.org/drawingml/2006/picture">
                   <pic:nvPicPr>
-                    <pic:cNvPr id="0" name="image5.png"/>
-                    <pic:cNvPicPr preferRelativeResize="0"/>
+                    <pic:cNvPr id="11" name="Imagem 11" descr="Uma imagem com texto&#10;&#10;Descrição gerada automaticamente"/>
+                    <pic:cNvPicPr/>
                   </pic:nvPicPr>
-                  <pic:blipFill>
-                    <a:blip r:embed="rId15"/>
-                    <a:srcRect/>
-                    <a:stretch>
-                      <a:fillRect/>
-                    </a:stretch>
+                  <pic:blipFill rotWithShape="1">
+                    <a:blip r:embed="rId13"/>
+                    <a:srcRect l="10343" r="9702" b="41769"/>
+                    <a:stretch/>
                   </pic:blipFill>
-                  <pic:spPr>
+                  <pic:spPr bwMode="auto">
                     <a:xfrm>
                       <a:off x="0" y="0"/>
-                      <a:ext cx="6120130" cy="1510030"/>
+                      <a:ext cx="5018915" cy="2055952"/>
                     </a:xfrm>
                     <a:prstGeom prst="rect">
                       <a:avLst/>
                     </a:prstGeom>
-                    <a:ln/>
+                    <a:ln>
+                      <a:noFill/>
+                    </a:ln>
+                    <a:extLst>
+                      <a:ext uri="{53640926-AAD7-44D8-BBD7-CCE9431645EC}">
+                        <a14:shadowObscured xmlns:a14="http://schemas.microsoft.com/office/drawing/2010/main"/>
+                      </a:ext>
+                    </a:extLst>
                   </pic:spPr>
                 </pic:pic>
               </a:graphicData>
@@ -4374,6 +4486,160 @@
       <w:pPr>
         <w:ind w:firstLine="567"/>
       </w:pPr>
+      <w:r>
+        <w:t xml:space="preserve">The API of </w:t>
+      </w:r>
+      <w:r>
+        <w:t>Order’s</w:t>
+      </w:r>
+      <w:r>
+        <w:t xml:space="preserve"> Application has the following structure:</w:t>
+      </w:r>
+    </w:p>
+    <w:p>
+      <w:pPr>
+        <w:pStyle w:val="PargrafodaLista"/>
+        <w:numPr>
+          <w:ilvl w:val="0"/>
+          <w:numId w:val="14"/>
+        </w:numPr>
+      </w:pPr>
+      <w:proofErr w:type="spellStart"/>
+      <w:r>
+        <w:t>AuthController</w:t>
+      </w:r>
+      <w:proofErr w:type="spellEnd"/>
+      <w:r>
+        <w:t xml:space="preserve"> – Register and Login operation endpoints</w:t>
+      </w:r>
+    </w:p>
+    <w:p>
+      <w:pPr>
+        <w:pStyle w:val="PargrafodaLista"/>
+        <w:numPr>
+          <w:ilvl w:val="0"/>
+          <w:numId w:val="14"/>
+        </w:numPr>
+      </w:pPr>
+      <w:proofErr w:type="spellStart"/>
+      <w:r>
+        <w:t>Item</w:t>
+      </w:r>
+      <w:r>
+        <w:t>Controller</w:t>
+      </w:r>
+      <w:proofErr w:type="spellEnd"/>
+      <w:r>
+        <w:t xml:space="preserve"> – Controller with the endpoints required to handle operations towards </w:t>
+      </w:r>
+      <w:r>
+        <w:t>item entity</w:t>
+      </w:r>
+      <w:r>
+        <w:t>.</w:t>
+      </w:r>
+    </w:p>
+    <w:p>
+      <w:pPr>
+        <w:pStyle w:val="PargrafodaLista"/>
+        <w:numPr>
+          <w:ilvl w:val="0"/>
+          <w:numId w:val="14"/>
+        </w:numPr>
+      </w:pPr>
+      <w:proofErr w:type="spellStart"/>
+      <w:r>
+        <w:t>OrderController</w:t>
+      </w:r>
+      <w:proofErr w:type="spellEnd"/>
+      <w:r>
+        <w:t xml:space="preserve"> - Controller with the endpoints required to handle operations towards orders entity.</w:t>
+      </w:r>
+    </w:p>
+    <w:p>
+      <w:pPr>
+        <w:pStyle w:val="PargrafodaLista"/>
+        <w:numPr>
+          <w:ilvl w:val="0"/>
+          <w:numId w:val="14"/>
+        </w:numPr>
+      </w:pPr>
+      <w:proofErr w:type="spellStart"/>
+      <w:r>
+        <w:t>UserController</w:t>
+      </w:r>
+      <w:proofErr w:type="spellEnd"/>
+      <w:r>
+        <w:t xml:space="preserve"> – Controller</w:t>
+      </w:r>
+      <w:r>
+        <w:t xml:space="preserve"> that contains endpoint</w:t>
+      </w:r>
+      <w:r>
+        <w:t xml:space="preserve"> used </w:t>
+      </w:r>
+      <w:r>
+        <w:t>to return all users by admin.</w:t>
+      </w:r>
+    </w:p>
+    <w:p>
+      <w:pPr>
+        <w:ind w:firstLine="567"/>
+      </w:pPr>
+    </w:p>
+    <w:p>
+      <w:pPr>
+        <w:ind w:firstLine="567"/>
+      </w:pPr>
+    </w:p>
+    <w:p>
+      <w:pPr>
+        <w:ind w:firstLine="567"/>
+      </w:pPr>
+      <w:r>
+        <w:drawing>
+          <wp:inline distT="0" distB="0" distL="0" distR="0" wp14:anchorId="7291A5D0" wp14:editId="74B1C400">
+            <wp:extent cx="5046382" cy="2385060"/>
+            <wp:effectExtent l="0" t="0" r="1905" b="0"/>
+            <wp:docPr id="17" name="Imagem 17" descr="Uma imagem com texto&#10;&#10;Descrição gerada automaticamente"/>
+            <wp:cNvGraphicFramePr>
+              <a:graphicFrameLocks xmlns:a="http://schemas.openxmlformats.org/drawingml/2006/main" noChangeAspect="1"/>
+            </wp:cNvGraphicFramePr>
+            <a:graphic xmlns:a="http://schemas.openxmlformats.org/drawingml/2006/main">
+              <a:graphicData uri="http://schemas.openxmlformats.org/drawingml/2006/picture">
+                <pic:pic xmlns:pic="http://schemas.openxmlformats.org/drawingml/2006/picture">
+                  <pic:nvPicPr>
+                    <pic:cNvPr id="17" name="Imagem 17" descr="Uma imagem com texto&#10;&#10;Descrição gerada automaticamente"/>
+                    <pic:cNvPicPr/>
+                  </pic:nvPicPr>
+                  <pic:blipFill rotWithShape="1">
+                    <a:blip r:embed="rId14"/>
+                    <a:srcRect l="15315" r="16456" b="42667"/>
+                    <a:stretch/>
+                  </pic:blipFill>
+                  <pic:spPr bwMode="auto">
+                    <a:xfrm>
+                      <a:off x="0" y="0"/>
+                      <a:ext cx="5051229" cy="2387351"/>
+                    </a:xfrm>
+                    <a:prstGeom prst="rect">
+                      <a:avLst/>
+                    </a:prstGeom>
+                    <a:ln>
+                      <a:noFill/>
+                    </a:ln>
+                    <a:extLst>
+                      <a:ext uri="{53640926-AAD7-44D8-BBD7-CCE9431645EC}">
+                        <a14:shadowObscured xmlns:a14="http://schemas.microsoft.com/office/drawing/2010/main"/>
+                      </a:ext>
+                    </a:extLst>
+                  </pic:spPr>
+                </pic:pic>
+              </a:graphicData>
+            </a:graphic>
+          </wp:inline>
+        </w:drawing>
+      </w:r>
     </w:p>
     <w:p>
       <w:pPr>
@@ -4398,6 +4664,11 @@
     </w:p>
     <w:p>
       <w:pPr>
+        <w:pStyle w:val="PargrafodaLista"/>
+        <w:numPr>
+          <w:ilvl w:val="0"/>
+          <w:numId w:val="13"/>
+        </w:numPr>
         <w:pBdr>
           <w:top w:val="nil"/>
           <w:left w:val="nil"/>
@@ -4405,22 +4676,35 @@
           <w:right w:val="nil"/>
           <w:between w:val="nil"/>
         </w:pBdr>
-        <w:ind w:firstLine="567"/>
-      </w:pPr>
-      <w:r>
-        <w:t xml:space="preserve">&lt;document the key components (e.g.: libraries, web services) or key references (e.g.: blog post) used that were </w:t>
-      </w:r>
-      <w:proofErr w:type="gramStart"/>
-      <w:r>
-        <w:t>really helpful</w:t>
-      </w:r>
-      <w:proofErr w:type="gramEnd"/>
-      <w:r>
-        <w:t xml:space="preserve"> and certainly would help other students pursuing a similar work&gt;</w:t>
-      </w:r>
-    </w:p>
-    <w:p>
-      <w:pPr>
+      </w:pPr>
+      <w:hyperlink r:id="rId15" w:history="1">
+        <w:r>
+          <w:rPr>
+            <w:rStyle w:val="Hiperligao"/>
+          </w:rPr>
+          <w:t>https://www.javainuse.com/spring/</w:t>
+        </w:r>
+        <w:r>
+          <w:rPr>
+            <w:rStyle w:val="Hiperligao"/>
+          </w:rPr>
+          <w:t>b</w:t>
+        </w:r>
+        <w:r>
+          <w:rPr>
+            <w:rStyle w:val="Hiperligao"/>
+          </w:rPr>
+          <w:t>oot_swagger</w:t>
+        </w:r>
+      </w:hyperlink>
+    </w:p>
+    <w:p>
+      <w:pPr>
+        <w:pStyle w:val="PargrafodaLista"/>
+        <w:numPr>
+          <w:ilvl w:val="0"/>
+          <w:numId w:val="13"/>
+        </w:numPr>
         <w:pBdr>
           <w:top w:val="nil"/>
           <w:left w:val="nil"/>
@@ -4428,19 +4712,111 @@
           <w:right w:val="nil"/>
           <w:between w:val="nil"/>
         </w:pBdr>
+      </w:pPr>
+      <w:hyperlink r:id="rId16" w:history="1">
+        <w:r>
+          <w:rPr>
+            <w:rStyle w:val="Hiperligao"/>
+          </w:rPr>
+          <w:t>https://junit.org/junit5/docs/current/api/</w:t>
+        </w:r>
+      </w:hyperlink>
+    </w:p>
+    <w:p>
+      <w:pPr>
+        <w:pStyle w:val="PargrafodaLista"/>
+        <w:numPr>
+          <w:ilvl w:val="0"/>
+          <w:numId w:val="13"/>
+        </w:numPr>
+        <w:pBdr>
+          <w:top w:val="nil"/>
+          <w:left w:val="nil"/>
+          <w:bottom w:val="nil"/>
+          <w:right w:val="nil"/>
+          <w:between w:val="nil"/>
+        </w:pBdr>
+      </w:pPr>
+      <w:hyperlink r:id="rId17" w:history="1">
+        <w:r>
+          <w:rPr>
+            <w:rStyle w:val="Hiperligao"/>
+          </w:rPr>
+          <w:t>https://cucumber.io/docs/cucumber/</w:t>
+        </w:r>
+      </w:hyperlink>
+    </w:p>
+    <w:p>
+      <w:pPr>
+        <w:pStyle w:val="PargrafodaLista"/>
+        <w:numPr>
+          <w:ilvl w:val="0"/>
+          <w:numId w:val="13"/>
+        </w:numPr>
+        <w:pBdr>
+          <w:top w:val="nil"/>
+          <w:left w:val="nil"/>
+          <w:bottom w:val="nil"/>
+          <w:right w:val="nil"/>
+          <w:between w:val="nil"/>
+        </w:pBdr>
+      </w:pPr>
+      <w:hyperlink r:id="rId18" w:history="1">
+        <w:r>
+          <w:rPr>
+            <w:rStyle w:val="Hiperligao"/>
+          </w:rPr>
+          <w:t>https://www.selenium.dev/documentation/en/</w:t>
+        </w:r>
+      </w:hyperlink>
+    </w:p>
+    <w:p>
+      <w:pPr>
+        <w:pStyle w:val="PargrafodaLista"/>
+        <w:numPr>
+          <w:ilvl w:val="0"/>
+          <w:numId w:val="13"/>
+        </w:numPr>
+        <w:pBdr>
+          <w:top w:val="nil"/>
+          <w:left w:val="nil"/>
+          <w:bottom w:val="nil"/>
+          <w:right w:val="nil"/>
+          <w:between w:val="nil"/>
+        </w:pBdr>
+      </w:pPr>
+      <w:hyperlink r:id="rId19" w:history="1">
+        <w:r>
+          <w:rPr>
+            <w:rStyle w:val="Hiperligao"/>
+          </w:rPr>
+          <w:t>https://dev.to/hitjethva/how-to-install-apache-jmeter-on-ubuntu-20-04-2di9</w:t>
+        </w:r>
+      </w:hyperlink>
+    </w:p>
+    <w:p>
+      <w:pPr>
+        <w:pStyle w:val="PargrafodaLista"/>
+        <w:pBdr>
+          <w:top w:val="nil"/>
+          <w:left w:val="nil"/>
+          <w:bottom w:val="nil"/>
+          <w:right w:val="nil"/>
+          <w:between w:val="nil"/>
+        </w:pBdr>
+        <w:ind w:left="1854"/>
+      </w:pPr>
+    </w:p>
+    <w:p>
+      <w:pPr>
         <w:ind w:firstLine="567"/>
       </w:pPr>
     </w:p>
-    <w:p>
-      <w:pPr>
-        <w:ind w:firstLine="567"/>
-      </w:pPr>
-    </w:p>
     <w:sectPr>
-      <w:headerReference w:type="default" r:id="rId16"/>
-      <w:footerReference w:type="even" r:id="rId17"/>
-      <w:footerReference w:type="default" r:id="rId18"/>
-      <w:footerReference w:type="first" r:id="rId19"/>
+      <w:headerReference w:type="default" r:id="rId20"/>
+      <w:footerReference w:type="even" r:id="rId21"/>
+      <w:footerReference w:type="default" r:id="rId22"/>
+      <w:footerReference w:type="first" r:id="rId23"/>
       <w:pgSz w:w="11906" w:h="16838"/>
       <w:pgMar w:top="1134" w:right="1021" w:bottom="1134" w:left="1247" w:header="680" w:footer="680" w:gutter="0"/>
       <w:pgNumType w:start="1"/>
@@ -5029,6 +5405,232 @@
     </w:lvl>
   </w:abstractNum>
   <w:abstractNum w:abstractNumId="1" w15:restartNumberingAfterBreak="0">
+    <w:nsid w:val="085C6732"/>
+    <w:multiLevelType w:val="hybridMultilevel"/>
+    <w:tmpl w:val="64103462"/>
+    <w:lvl w:ilvl="0" w:tplc="0816000B">
+      <w:start w:val="1"/>
+      <w:numFmt w:val="bullet"/>
+      <w:lvlText w:val=""/>
+      <w:lvlJc w:val="left"/>
+      <w:pPr>
+        <w:ind w:left="1854" w:hanging="360"/>
+      </w:pPr>
+      <w:rPr>
+        <w:rFonts w:ascii="Wingdings" w:hAnsi="Wingdings" w:hint="default"/>
+      </w:rPr>
+    </w:lvl>
+    <w:lvl w:ilvl="1" w:tplc="08160003" w:tentative="1">
+      <w:start w:val="1"/>
+      <w:numFmt w:val="bullet"/>
+      <w:lvlText w:val="o"/>
+      <w:lvlJc w:val="left"/>
+      <w:pPr>
+        <w:ind w:left="2574" w:hanging="360"/>
+      </w:pPr>
+      <w:rPr>
+        <w:rFonts w:ascii="Courier New" w:hAnsi="Courier New" w:cs="Courier New" w:hint="default"/>
+      </w:rPr>
+    </w:lvl>
+    <w:lvl w:ilvl="2" w:tplc="08160005" w:tentative="1">
+      <w:start w:val="1"/>
+      <w:numFmt w:val="bullet"/>
+      <w:lvlText w:val=""/>
+      <w:lvlJc w:val="left"/>
+      <w:pPr>
+        <w:ind w:left="3294" w:hanging="360"/>
+      </w:pPr>
+      <w:rPr>
+        <w:rFonts w:ascii="Wingdings" w:hAnsi="Wingdings" w:hint="default"/>
+      </w:rPr>
+    </w:lvl>
+    <w:lvl w:ilvl="3" w:tplc="08160001" w:tentative="1">
+      <w:start w:val="1"/>
+      <w:numFmt w:val="bullet"/>
+      <w:lvlText w:val=""/>
+      <w:lvlJc w:val="left"/>
+      <w:pPr>
+        <w:ind w:left="4014" w:hanging="360"/>
+      </w:pPr>
+      <w:rPr>
+        <w:rFonts w:ascii="Symbol" w:hAnsi="Symbol" w:hint="default"/>
+      </w:rPr>
+    </w:lvl>
+    <w:lvl w:ilvl="4" w:tplc="08160003" w:tentative="1">
+      <w:start w:val="1"/>
+      <w:numFmt w:val="bullet"/>
+      <w:lvlText w:val="o"/>
+      <w:lvlJc w:val="left"/>
+      <w:pPr>
+        <w:ind w:left="4734" w:hanging="360"/>
+      </w:pPr>
+      <w:rPr>
+        <w:rFonts w:ascii="Courier New" w:hAnsi="Courier New" w:cs="Courier New" w:hint="default"/>
+      </w:rPr>
+    </w:lvl>
+    <w:lvl w:ilvl="5" w:tplc="08160005" w:tentative="1">
+      <w:start w:val="1"/>
+      <w:numFmt w:val="bullet"/>
+      <w:lvlText w:val=""/>
+      <w:lvlJc w:val="left"/>
+      <w:pPr>
+        <w:ind w:left="5454" w:hanging="360"/>
+      </w:pPr>
+      <w:rPr>
+        <w:rFonts w:ascii="Wingdings" w:hAnsi="Wingdings" w:hint="default"/>
+      </w:rPr>
+    </w:lvl>
+    <w:lvl w:ilvl="6" w:tplc="08160001" w:tentative="1">
+      <w:start w:val="1"/>
+      <w:numFmt w:val="bullet"/>
+      <w:lvlText w:val=""/>
+      <w:lvlJc w:val="left"/>
+      <w:pPr>
+        <w:ind w:left="6174" w:hanging="360"/>
+      </w:pPr>
+      <w:rPr>
+        <w:rFonts w:ascii="Symbol" w:hAnsi="Symbol" w:hint="default"/>
+      </w:rPr>
+    </w:lvl>
+    <w:lvl w:ilvl="7" w:tplc="08160003" w:tentative="1">
+      <w:start w:val="1"/>
+      <w:numFmt w:val="bullet"/>
+      <w:lvlText w:val="o"/>
+      <w:lvlJc w:val="left"/>
+      <w:pPr>
+        <w:ind w:left="6894" w:hanging="360"/>
+      </w:pPr>
+      <w:rPr>
+        <w:rFonts w:ascii="Courier New" w:hAnsi="Courier New" w:cs="Courier New" w:hint="default"/>
+      </w:rPr>
+    </w:lvl>
+    <w:lvl w:ilvl="8" w:tplc="08160005" w:tentative="1">
+      <w:start w:val="1"/>
+      <w:numFmt w:val="bullet"/>
+      <w:lvlText w:val=""/>
+      <w:lvlJc w:val="left"/>
+      <w:pPr>
+        <w:ind w:left="7614" w:hanging="360"/>
+      </w:pPr>
+      <w:rPr>
+        <w:rFonts w:ascii="Wingdings" w:hAnsi="Wingdings" w:hint="default"/>
+      </w:rPr>
+    </w:lvl>
+  </w:abstractNum>
+  <w:abstractNum w:abstractNumId="2" w15:restartNumberingAfterBreak="0">
+    <w:nsid w:val="161A13A6"/>
+    <w:multiLevelType w:val="hybridMultilevel"/>
+    <w:tmpl w:val="F5AC7A00"/>
+    <w:lvl w:ilvl="0" w:tplc="08160001">
+      <w:start w:val="1"/>
+      <w:numFmt w:val="bullet"/>
+      <w:lvlText w:val=""/>
+      <w:lvlJc w:val="left"/>
+      <w:pPr>
+        <w:ind w:left="1908" w:hanging="360"/>
+      </w:pPr>
+      <w:rPr>
+        <w:rFonts w:ascii="Symbol" w:hAnsi="Symbol" w:hint="default"/>
+      </w:rPr>
+    </w:lvl>
+    <w:lvl w:ilvl="1" w:tplc="08160003" w:tentative="1">
+      <w:start w:val="1"/>
+      <w:numFmt w:val="bullet"/>
+      <w:lvlText w:val="o"/>
+      <w:lvlJc w:val="left"/>
+      <w:pPr>
+        <w:ind w:left="2628" w:hanging="360"/>
+      </w:pPr>
+      <w:rPr>
+        <w:rFonts w:ascii="Courier New" w:hAnsi="Courier New" w:cs="Courier New" w:hint="default"/>
+      </w:rPr>
+    </w:lvl>
+    <w:lvl w:ilvl="2" w:tplc="08160005" w:tentative="1">
+      <w:start w:val="1"/>
+      <w:numFmt w:val="bullet"/>
+      <w:lvlText w:val=""/>
+      <w:lvlJc w:val="left"/>
+      <w:pPr>
+        <w:ind w:left="3348" w:hanging="360"/>
+      </w:pPr>
+      <w:rPr>
+        <w:rFonts w:ascii="Wingdings" w:hAnsi="Wingdings" w:hint="default"/>
+      </w:rPr>
+    </w:lvl>
+    <w:lvl w:ilvl="3" w:tplc="08160001" w:tentative="1">
+      <w:start w:val="1"/>
+      <w:numFmt w:val="bullet"/>
+      <w:lvlText w:val=""/>
+      <w:lvlJc w:val="left"/>
+      <w:pPr>
+        <w:ind w:left="4068" w:hanging="360"/>
+      </w:pPr>
+      <w:rPr>
+        <w:rFonts w:ascii="Symbol" w:hAnsi="Symbol" w:hint="default"/>
+      </w:rPr>
+    </w:lvl>
+    <w:lvl w:ilvl="4" w:tplc="08160003" w:tentative="1">
+      <w:start w:val="1"/>
+      <w:numFmt w:val="bullet"/>
+      <w:lvlText w:val="o"/>
+      <w:lvlJc w:val="left"/>
+      <w:pPr>
+        <w:ind w:left="4788" w:hanging="360"/>
+      </w:pPr>
+      <w:rPr>
+        <w:rFonts w:ascii="Courier New" w:hAnsi="Courier New" w:cs="Courier New" w:hint="default"/>
+      </w:rPr>
+    </w:lvl>
+    <w:lvl w:ilvl="5" w:tplc="08160005" w:tentative="1">
+      <w:start w:val="1"/>
+      <w:numFmt w:val="bullet"/>
+      <w:lvlText w:val=""/>
+      <w:lvlJc w:val="left"/>
+      <w:pPr>
+        <w:ind w:left="5508" w:hanging="360"/>
+      </w:pPr>
+      <w:rPr>
+        <w:rFonts w:ascii="Wingdings" w:hAnsi="Wingdings" w:hint="default"/>
+      </w:rPr>
+    </w:lvl>
+    <w:lvl w:ilvl="6" w:tplc="08160001" w:tentative="1">
+      <w:start w:val="1"/>
+      <w:numFmt w:val="bullet"/>
+      <w:lvlText w:val=""/>
+      <w:lvlJc w:val="left"/>
+      <w:pPr>
+        <w:ind w:left="6228" w:hanging="360"/>
+      </w:pPr>
+      <w:rPr>
+        <w:rFonts w:ascii="Symbol" w:hAnsi="Symbol" w:hint="default"/>
+      </w:rPr>
+    </w:lvl>
+    <w:lvl w:ilvl="7" w:tplc="08160003" w:tentative="1">
+      <w:start w:val="1"/>
+      <w:numFmt w:val="bullet"/>
+      <w:lvlText w:val="o"/>
+      <w:lvlJc w:val="left"/>
+      <w:pPr>
+        <w:ind w:left="6948" w:hanging="360"/>
+      </w:pPr>
+      <w:rPr>
+        <w:rFonts w:ascii="Courier New" w:hAnsi="Courier New" w:cs="Courier New" w:hint="default"/>
+      </w:rPr>
+    </w:lvl>
+    <w:lvl w:ilvl="8" w:tplc="08160005" w:tentative="1">
+      <w:start w:val="1"/>
+      <w:numFmt w:val="bullet"/>
+      <w:lvlText w:val=""/>
+      <w:lvlJc w:val="left"/>
+      <w:pPr>
+        <w:ind w:left="7668" w:hanging="360"/>
+      </w:pPr>
+      <w:rPr>
+        <w:rFonts w:ascii="Wingdings" w:hAnsi="Wingdings" w:hint="default"/>
+      </w:rPr>
+    </w:lvl>
+  </w:abstractNum>
+  <w:abstractNum w:abstractNumId="3" w15:restartNumberingAfterBreak="0">
     <w:nsid w:val="23F82973"/>
     <w:multiLevelType w:val="hybridMultilevel"/>
     <w:tmpl w:val="D57ECF08"/>
@@ -5141,7 +5743,120 @@
       </w:rPr>
     </w:lvl>
   </w:abstractNum>
-  <w:abstractNum w:abstractNumId="2" w15:restartNumberingAfterBreak="0">
+  <w:abstractNum w:abstractNumId="4" w15:restartNumberingAfterBreak="0">
+    <w:nsid w:val="25D33FDD"/>
+    <w:multiLevelType w:val="hybridMultilevel"/>
+    <w:tmpl w:val="7D8264F2"/>
+    <w:lvl w:ilvl="0" w:tplc="0816000B">
+      <w:start w:val="1"/>
+      <w:numFmt w:val="bullet"/>
+      <w:lvlText w:val=""/>
+      <w:lvlJc w:val="left"/>
+      <w:pPr>
+        <w:ind w:left="1908" w:hanging="360"/>
+      </w:pPr>
+      <w:rPr>
+        <w:rFonts w:ascii="Wingdings" w:hAnsi="Wingdings" w:hint="default"/>
+      </w:rPr>
+    </w:lvl>
+    <w:lvl w:ilvl="1" w:tplc="08160003" w:tentative="1">
+      <w:start w:val="1"/>
+      <w:numFmt w:val="bullet"/>
+      <w:lvlText w:val="o"/>
+      <w:lvlJc w:val="left"/>
+      <w:pPr>
+        <w:ind w:left="2628" w:hanging="360"/>
+      </w:pPr>
+      <w:rPr>
+        <w:rFonts w:ascii="Courier New" w:hAnsi="Courier New" w:cs="Courier New" w:hint="default"/>
+      </w:rPr>
+    </w:lvl>
+    <w:lvl w:ilvl="2" w:tplc="08160005" w:tentative="1">
+      <w:start w:val="1"/>
+      <w:numFmt w:val="bullet"/>
+      <w:lvlText w:val=""/>
+      <w:lvlJc w:val="left"/>
+      <w:pPr>
+        <w:ind w:left="3348" w:hanging="360"/>
+      </w:pPr>
+      <w:rPr>
+        <w:rFonts w:ascii="Wingdings" w:hAnsi="Wingdings" w:hint="default"/>
+      </w:rPr>
+    </w:lvl>
+    <w:lvl w:ilvl="3" w:tplc="08160001" w:tentative="1">
+      <w:start w:val="1"/>
+      <w:numFmt w:val="bullet"/>
+      <w:lvlText w:val=""/>
+      <w:lvlJc w:val="left"/>
+      <w:pPr>
+        <w:ind w:left="4068" w:hanging="360"/>
+      </w:pPr>
+      <w:rPr>
+        <w:rFonts w:ascii="Symbol" w:hAnsi="Symbol" w:hint="default"/>
+      </w:rPr>
+    </w:lvl>
+    <w:lvl w:ilvl="4" w:tplc="08160003" w:tentative="1">
+      <w:start w:val="1"/>
+      <w:numFmt w:val="bullet"/>
+      <w:lvlText w:val="o"/>
+      <w:lvlJc w:val="left"/>
+      <w:pPr>
+        <w:ind w:left="4788" w:hanging="360"/>
+      </w:pPr>
+      <w:rPr>
+        <w:rFonts w:ascii="Courier New" w:hAnsi="Courier New" w:cs="Courier New" w:hint="default"/>
+      </w:rPr>
+    </w:lvl>
+    <w:lvl w:ilvl="5" w:tplc="08160005" w:tentative="1">
+      <w:start w:val="1"/>
+      <w:numFmt w:val="bullet"/>
+      <w:lvlText w:val=""/>
+      <w:lvlJc w:val="left"/>
+      <w:pPr>
+        <w:ind w:left="5508" w:hanging="360"/>
+      </w:pPr>
+      <w:rPr>
+        <w:rFonts w:ascii="Wingdings" w:hAnsi="Wingdings" w:hint="default"/>
+      </w:rPr>
+    </w:lvl>
+    <w:lvl w:ilvl="6" w:tplc="08160001" w:tentative="1">
+      <w:start w:val="1"/>
+      <w:numFmt w:val="bullet"/>
+      <w:lvlText w:val=""/>
+      <w:lvlJc w:val="left"/>
+      <w:pPr>
+        <w:ind w:left="6228" w:hanging="360"/>
+      </w:pPr>
+      <w:rPr>
+        <w:rFonts w:ascii="Symbol" w:hAnsi="Symbol" w:hint="default"/>
+      </w:rPr>
+    </w:lvl>
+    <w:lvl w:ilvl="7" w:tplc="08160003" w:tentative="1">
+      <w:start w:val="1"/>
+      <w:numFmt w:val="bullet"/>
+      <w:lvlText w:val="o"/>
+      <w:lvlJc w:val="left"/>
+      <w:pPr>
+        <w:ind w:left="6948" w:hanging="360"/>
+      </w:pPr>
+      <w:rPr>
+        <w:rFonts w:ascii="Courier New" w:hAnsi="Courier New" w:cs="Courier New" w:hint="default"/>
+      </w:rPr>
+    </w:lvl>
+    <w:lvl w:ilvl="8" w:tplc="08160005" w:tentative="1">
+      <w:start w:val="1"/>
+      <w:numFmt w:val="bullet"/>
+      <w:lvlText w:val=""/>
+      <w:lvlJc w:val="left"/>
+      <w:pPr>
+        <w:ind w:left="7668" w:hanging="360"/>
+      </w:pPr>
+      <w:rPr>
+        <w:rFonts w:ascii="Wingdings" w:hAnsi="Wingdings" w:hint="default"/>
+      </w:rPr>
+    </w:lvl>
+  </w:abstractNum>
+  <w:abstractNum w:abstractNumId="5" w15:restartNumberingAfterBreak="0">
     <w:nsid w:val="2955551E"/>
     <w:multiLevelType w:val="multilevel"/>
     <w:tmpl w:val="65AABFA4"/>
@@ -5254,7 +5969,7 @@
       </w:rPr>
     </w:lvl>
   </w:abstractNum>
-  <w:abstractNum w:abstractNumId="3" w15:restartNumberingAfterBreak="0">
+  <w:abstractNum w:abstractNumId="6" w15:restartNumberingAfterBreak="0">
     <w:nsid w:val="2CCE0780"/>
     <w:multiLevelType w:val="hybridMultilevel"/>
     <w:tmpl w:val="0B96FF94"/>
@@ -5367,7 +6082,7 @@
       </w:rPr>
     </w:lvl>
   </w:abstractNum>
-  <w:abstractNum w:abstractNumId="4" w15:restartNumberingAfterBreak="0">
+  <w:abstractNum w:abstractNumId="7" w15:restartNumberingAfterBreak="0">
     <w:nsid w:val="372E134E"/>
     <w:multiLevelType w:val="hybridMultilevel"/>
     <w:tmpl w:val="A51831EC"/>
@@ -5480,7 +6195,7 @@
       </w:rPr>
     </w:lvl>
   </w:abstractNum>
-  <w:abstractNum w:abstractNumId="5" w15:restartNumberingAfterBreak="0">
+  <w:abstractNum w:abstractNumId="8" w15:restartNumberingAfterBreak="0">
     <w:nsid w:val="507B57B2"/>
     <w:multiLevelType w:val="hybridMultilevel"/>
     <w:tmpl w:val="19E006DE"/>
@@ -5592,7 +6307,7 @@
       </w:rPr>
     </w:lvl>
   </w:abstractNum>
-  <w:abstractNum w:abstractNumId="6" w15:restartNumberingAfterBreak="0">
+  <w:abstractNum w:abstractNumId="9" w15:restartNumberingAfterBreak="0">
     <w:nsid w:val="5083050B"/>
     <w:multiLevelType w:val="multilevel"/>
     <w:tmpl w:val="44ECA608"/>
@@ -5705,7 +6420,7 @@
       </w:rPr>
     </w:lvl>
   </w:abstractNum>
-  <w:abstractNum w:abstractNumId="7" w15:restartNumberingAfterBreak="0">
+  <w:abstractNum w:abstractNumId="10" w15:restartNumberingAfterBreak="0">
     <w:nsid w:val="5FE05DF3"/>
     <w:multiLevelType w:val="hybridMultilevel"/>
     <w:tmpl w:val="02D871D8"/>
@@ -5818,7 +6533,120 @@
       </w:rPr>
     </w:lvl>
   </w:abstractNum>
-  <w:abstractNum w:abstractNumId="8" w15:restartNumberingAfterBreak="0">
+  <w:abstractNum w:abstractNumId="11" w15:restartNumberingAfterBreak="0">
+    <w:nsid w:val="67527A9C"/>
+    <w:multiLevelType w:val="hybridMultilevel"/>
+    <w:tmpl w:val="28DC036C"/>
+    <w:lvl w:ilvl="0" w:tplc="08160001">
+      <w:start w:val="1"/>
+      <w:numFmt w:val="bullet"/>
+      <w:lvlText w:val=""/>
+      <w:lvlJc w:val="left"/>
+      <w:pPr>
+        <w:ind w:left="1854" w:hanging="360"/>
+      </w:pPr>
+      <w:rPr>
+        <w:rFonts w:ascii="Symbol" w:hAnsi="Symbol" w:hint="default"/>
+      </w:rPr>
+    </w:lvl>
+    <w:lvl w:ilvl="1" w:tplc="08160003" w:tentative="1">
+      <w:start w:val="1"/>
+      <w:numFmt w:val="bullet"/>
+      <w:lvlText w:val="o"/>
+      <w:lvlJc w:val="left"/>
+      <w:pPr>
+        <w:ind w:left="2574" w:hanging="360"/>
+      </w:pPr>
+      <w:rPr>
+        <w:rFonts w:ascii="Courier New" w:hAnsi="Courier New" w:cs="Courier New" w:hint="default"/>
+      </w:rPr>
+    </w:lvl>
+    <w:lvl w:ilvl="2" w:tplc="08160005" w:tentative="1">
+      <w:start w:val="1"/>
+      <w:numFmt w:val="bullet"/>
+      <w:lvlText w:val=""/>
+      <w:lvlJc w:val="left"/>
+      <w:pPr>
+        <w:ind w:left="3294" w:hanging="360"/>
+      </w:pPr>
+      <w:rPr>
+        <w:rFonts w:ascii="Wingdings" w:hAnsi="Wingdings" w:hint="default"/>
+      </w:rPr>
+    </w:lvl>
+    <w:lvl w:ilvl="3" w:tplc="08160001" w:tentative="1">
+      <w:start w:val="1"/>
+      <w:numFmt w:val="bullet"/>
+      <w:lvlText w:val=""/>
+      <w:lvlJc w:val="left"/>
+      <w:pPr>
+        <w:ind w:left="4014" w:hanging="360"/>
+      </w:pPr>
+      <w:rPr>
+        <w:rFonts w:ascii="Symbol" w:hAnsi="Symbol" w:hint="default"/>
+      </w:rPr>
+    </w:lvl>
+    <w:lvl w:ilvl="4" w:tplc="08160003" w:tentative="1">
+      <w:start w:val="1"/>
+      <w:numFmt w:val="bullet"/>
+      <w:lvlText w:val="o"/>
+      <w:lvlJc w:val="left"/>
+      <w:pPr>
+        <w:ind w:left="4734" w:hanging="360"/>
+      </w:pPr>
+      <w:rPr>
+        <w:rFonts w:ascii="Courier New" w:hAnsi="Courier New" w:cs="Courier New" w:hint="default"/>
+      </w:rPr>
+    </w:lvl>
+    <w:lvl w:ilvl="5" w:tplc="08160005" w:tentative="1">
+      <w:start w:val="1"/>
+      <w:numFmt w:val="bullet"/>
+      <w:lvlText w:val=""/>
+      <w:lvlJc w:val="left"/>
+      <w:pPr>
+        <w:ind w:left="5454" w:hanging="360"/>
+      </w:pPr>
+      <w:rPr>
+        <w:rFonts w:ascii="Wingdings" w:hAnsi="Wingdings" w:hint="default"/>
+      </w:rPr>
+    </w:lvl>
+    <w:lvl w:ilvl="6" w:tplc="08160001" w:tentative="1">
+      <w:start w:val="1"/>
+      <w:numFmt w:val="bullet"/>
+      <w:lvlText w:val=""/>
+      <w:lvlJc w:val="left"/>
+      <w:pPr>
+        <w:ind w:left="6174" w:hanging="360"/>
+      </w:pPr>
+      <w:rPr>
+        <w:rFonts w:ascii="Symbol" w:hAnsi="Symbol" w:hint="default"/>
+      </w:rPr>
+    </w:lvl>
+    <w:lvl w:ilvl="7" w:tplc="08160003" w:tentative="1">
+      <w:start w:val="1"/>
+      <w:numFmt w:val="bullet"/>
+      <w:lvlText w:val="o"/>
+      <w:lvlJc w:val="left"/>
+      <w:pPr>
+        <w:ind w:left="6894" w:hanging="360"/>
+      </w:pPr>
+      <w:rPr>
+        <w:rFonts w:ascii="Courier New" w:hAnsi="Courier New" w:cs="Courier New" w:hint="default"/>
+      </w:rPr>
+    </w:lvl>
+    <w:lvl w:ilvl="8" w:tplc="08160005" w:tentative="1">
+      <w:start w:val="1"/>
+      <w:numFmt w:val="bullet"/>
+      <w:lvlText w:val=""/>
+      <w:lvlJc w:val="left"/>
+      <w:pPr>
+        <w:ind w:left="7614" w:hanging="360"/>
+      </w:pPr>
+      <w:rPr>
+        <w:rFonts w:ascii="Wingdings" w:hAnsi="Wingdings" w:hint="default"/>
+      </w:rPr>
+    </w:lvl>
+  </w:abstractNum>
+  <w:abstractNum w:abstractNumId="12" w15:restartNumberingAfterBreak="0">
     <w:nsid w:val="683754DE"/>
     <w:multiLevelType w:val="hybridMultilevel"/>
     <w:tmpl w:val="D38ADEEE"/>
@@ -5907,7 +6735,7 @@
       </w:pPr>
     </w:lvl>
   </w:abstractNum>
-  <w:abstractNum w:abstractNumId="9" w15:restartNumberingAfterBreak="0">
+  <w:abstractNum w:abstractNumId="13" w15:restartNumberingAfterBreak="0">
     <w:nsid w:val="69204AEC"/>
     <w:multiLevelType w:val="multilevel"/>
     <w:tmpl w:val="10EEE79A"/>
@@ -6021,7 +6849,7 @@
       </w:rPr>
     </w:lvl>
   </w:abstractNum>
-  <w:abstractNum w:abstractNumId="10" w15:restartNumberingAfterBreak="0">
+  <w:abstractNum w:abstractNumId="14" w15:restartNumberingAfterBreak="0">
     <w:nsid w:val="71B87C6B"/>
     <w:multiLevelType w:val="hybridMultilevel"/>
     <w:tmpl w:val="DC24E85A"/>
@@ -6134,7 +6962,7 @@
       </w:rPr>
     </w:lvl>
   </w:abstractNum>
-  <w:abstractNum w:abstractNumId="11" w15:restartNumberingAfterBreak="0">
+  <w:abstractNum w:abstractNumId="15" w15:restartNumberingAfterBreak="0">
     <w:nsid w:val="73610F75"/>
     <w:multiLevelType w:val="multilevel"/>
     <w:tmpl w:val="43626C60"/>
@@ -6221,40 +7049,52 @@
     </w:lvl>
   </w:abstractNum>
   <w:num w:numId="1">
-    <w:abstractNumId w:val="11"/>
+    <w:abstractNumId w:val="15"/>
   </w:num>
   <w:num w:numId="2">
     <w:abstractNumId w:val="0"/>
   </w:num>
   <w:num w:numId="3">
-    <w:abstractNumId w:val="2"/>
+    <w:abstractNumId w:val="5"/>
   </w:num>
   <w:num w:numId="4">
+    <w:abstractNumId w:val="9"/>
+  </w:num>
+  <w:num w:numId="5">
+    <w:abstractNumId w:val="8"/>
+  </w:num>
+  <w:num w:numId="6">
+    <w:abstractNumId w:val="14"/>
+  </w:num>
+  <w:num w:numId="7">
     <w:abstractNumId w:val="6"/>
   </w:num>
-  <w:num w:numId="5">
-    <w:abstractNumId w:val="5"/>
+  <w:num w:numId="8">
+    <w:abstractNumId w:val="13"/>
   </w:num>
-  <w:num w:numId="6">
+  <w:num w:numId="9">
+    <w:abstractNumId w:val="7"/>
+  </w:num>
+  <w:num w:numId="10">
+    <w:abstractNumId w:val="12"/>
+  </w:num>
+  <w:num w:numId="11">
+    <w:abstractNumId w:val="3"/>
+  </w:num>
+  <w:num w:numId="12">
     <w:abstractNumId w:val="10"/>
   </w:num>
-  <w:num w:numId="7">
-    <w:abstractNumId w:val="3"/>
+  <w:num w:numId="13">
+    <w:abstractNumId w:val="11"/>
   </w:num>
-  <w:num w:numId="8">
-    <w:abstractNumId w:val="9"/>
+  <w:num w:numId="14">
+    <w:abstractNumId w:val="1"/>
   </w:num>
-  <w:num w:numId="9">
+  <w:num w:numId="15">
     <w:abstractNumId w:val="4"/>
   </w:num>
-  <w:num w:numId="10">
-    <w:abstractNumId w:val="8"/>
-  </w:num>
-  <w:num w:numId="11">
-    <w:abstractNumId w:val="1"/>
-  </w:num>
-  <w:num w:numId="12">
-    <w:abstractNumId w:val="7"/>
+  <w:num w:numId="16">
+    <w:abstractNumId w:val="2"/>
   </w:num>
 </w:numbering>
 </file>
@@ -6898,6 +7738,41 @@
       <w:contextualSpacing/>
     </w:pPr>
   </w:style>
+  <w:style w:type="character" w:styleId="Hiperligao">
+    <w:name w:val="Hyperlink"/>
+    <w:basedOn w:val="Tipodeletrapredefinidodopargrafo"/>
+    <w:uiPriority w:val="99"/>
+    <w:unhideWhenUsed/>
+    <w:rsid w:val="00BD6F06"/>
+    <w:rPr>
+      <w:color w:val="0000FF" w:themeColor="hyperlink"/>
+      <w:u w:val="single"/>
+    </w:rPr>
+  </w:style>
+  <w:style w:type="character" w:styleId="MenoNoResolvida">
+    <w:name w:val="Unresolved Mention"/>
+    <w:basedOn w:val="Tipodeletrapredefinidodopargrafo"/>
+    <w:uiPriority w:val="99"/>
+    <w:semiHidden/>
+    <w:unhideWhenUsed/>
+    <w:rsid w:val="00BD6F06"/>
+    <w:rPr>
+      <w:color w:val="605E5C"/>
+      <w:shd w:val="clear" w:color="auto" w:fill="E1DFDD"/>
+    </w:rPr>
+  </w:style>
+  <w:style w:type="character" w:styleId="Hiperligaovisitada">
+    <w:name w:val="FollowedHyperlink"/>
+    <w:basedOn w:val="Tipodeletrapredefinidodopargrafo"/>
+    <w:uiPriority w:val="99"/>
+    <w:semiHidden/>
+    <w:unhideWhenUsed/>
+    <w:rsid w:val="00C75AA9"/>
+    <w:rPr>
+      <w:color w:val="800080" w:themeColor="followedHyperlink"/>
+      <w:u w:val="single"/>
+    </w:rPr>
+  </w:style>
 </w:styles>
 </file>
 

</xml_diff>